<commit_message>
-Pequeña modificación de alcances en Estudio Inicial- Grupo 3.docx
</commit_message>
<xml_diff>
--- a/Documentacion/Planificación/Estudio Inicial/Estudio Inicial- Grupo 3.docx
+++ b/Documentacion/Planificación/Estudio Inicial/Estudio Inicial- Grupo 3.docx
@@ -6,6 +6,7 @@
       <w:r>
         <w:rPr>
           <w:noProof/>
+          <w:lang w:val="es-ES" w:eastAsia="es-ES"/>
         </w:rPr>
         <mc:AlternateContent>
           <mc:Choice Requires="wpg">
@@ -263,6 +264,7 @@
           <w:r>
             <w:rPr>
               <w:noProof/>
+              <w:lang w:val="es-ES" w:eastAsia="es-ES"/>
             </w:rPr>
             <mc:AlternateContent>
               <mc:Choice Requires="wpg">
@@ -1290,6 +1292,7 @@
           <w:r>
             <w:rPr>
               <w:noProof/>
+              <w:lang w:val="es-ES" w:eastAsia="es-ES"/>
             </w:rPr>
             <mc:AlternateContent>
               <mc:Choice Requires="wpg">
@@ -1724,6 +1727,7 @@
           <w:r>
             <w:rPr>
               <w:noProof/>
+              <w:lang w:val="es-ES" w:eastAsia="es-ES"/>
             </w:rPr>
             <mc:AlternateContent>
               <mc:Choice Requires="wpg">
@@ -2153,6 +2157,7 @@
           <w:r>
             <w:rPr>
               <w:noProof/>
+              <w:lang w:val="es-ES" w:eastAsia="es-ES"/>
             </w:rPr>
             <mc:AlternateContent>
               <mc:Choice Requires="wpg">
@@ -2428,8 +2433,20 @@
                                       <w:sz w:val="56"/>
                                       <w:lang w:val="es-AR"/>
                                     </w:rPr>
-                                    <w:t>Que Golazo!</w:t>
+                                    <w:t>Que Golazo</w:t>
                                   </w:r>
+                                  <w:proofErr w:type="gramStart"/>
+                                  <w:r>
+                                    <w:rPr>
+                                      <w:rFonts w:asciiTheme="majorHAnsi" w:hAnsiTheme="majorHAnsi"/>
+                                      <w:b/>
+                                      <w:color w:val="595959" w:themeColor="text1" w:themeTint="A6"/>
+                                      <w:sz w:val="56"/>
+                                      <w:lang w:val="es-AR"/>
+                                    </w:rPr>
+                                    <w:t>!</w:t>
+                                  </w:r>
+                                  <w:proofErr w:type="gramEnd"/>
                                 </w:p>
                                 <w:p>
                                   <w:pPr>
@@ -2644,8 +2661,20 @@
                                 <w:sz w:val="56"/>
                                 <w:lang w:val="es-AR"/>
                               </w:rPr>
-                              <w:t>Que Golazo!</w:t>
+                              <w:t>Que Golazo</w:t>
                             </w:r>
+                            <w:proofErr w:type="gramStart"/>
+                            <w:r>
+                              <w:rPr>
+                                <w:rFonts w:asciiTheme="majorHAnsi" w:hAnsiTheme="majorHAnsi"/>
+                                <w:b/>
+                                <w:color w:val="595959" w:themeColor="text1" w:themeTint="A6"/>
+                                <w:sz w:val="56"/>
+                                <w:lang w:val="es-AR"/>
+                              </w:rPr>
+                              <w:t>!</w:t>
+                            </w:r>
+                            <w:proofErr w:type="gramEnd"/>
                           </w:p>
                           <w:p>
                             <w:pPr>
@@ -2705,6 +2734,7 @@
           <w:r>
             <w:rPr>
               <w:noProof/>
+              <w:lang w:val="es-ES" w:eastAsia="es-ES"/>
             </w:rPr>
             <mc:AlternateContent>
               <mc:Choice Requires="wps">
@@ -2888,6 +2918,7 @@
           <w:r>
             <w:rPr>
               <w:noProof/>
+              <w:lang w:val="es-ES" w:eastAsia="es-ES"/>
             </w:rPr>
             <mc:AlternateContent>
               <mc:Choice Requires="wpg">
@@ -3733,8 +3764,6 @@
               </w:rPr>
               <w:t>OBJETIVO DEL PROYECTO</w:t>
             </w:r>
-            <w:bookmarkStart w:id="0" w:name="_GoBack"/>
-            <w:bookmarkEnd w:id="0"/>
             <w:r>
               <w:rPr>
                 <w:noProof/>
@@ -6629,8 +6658,8 @@
           <w:lang w:val="es-AR"/>
         </w:rPr>
       </w:pPr>
-      <w:bookmarkStart w:id="1" w:name="_Toc385506764"/>
-      <w:bookmarkStart w:id="2" w:name="_Toc388704919"/>
+      <w:bookmarkStart w:id="0" w:name="_Toc385506764"/>
+      <w:bookmarkStart w:id="1" w:name="_Toc388704919"/>
       <w:r>
         <w:rPr>
           <w:b/>
@@ -6640,46 +6669,46 @@
         <w:lastRenderedPageBreak/>
         <w:t>INTRODUCCIÓN</w:t>
       </w:r>
+      <w:bookmarkEnd w:id="0"/>
       <w:bookmarkEnd w:id="1"/>
+    </w:p>
+    <w:p>
+      <w:pPr>
+        <w:jc w:val="both"/>
+        <w:rPr>
+          <w:rFonts w:ascii="Calibri Light" w:hAnsi="Calibri Light"/>
+          <w:lang w:val="es-AR"/>
+        </w:rPr>
+      </w:pPr>
+      <w:r>
+        <w:rPr>
+          <w:rFonts w:ascii="Calibri Light" w:hAnsi="Calibri Light"/>
+          <w:lang w:val="es-AR"/>
+        </w:rPr>
+        <w:t>El producto a desarrollar, consiste en un sistema destinado a la gestión de torneos de fútbol. El sistema tendrá la capacidad de adaptarse a las distintas necesidades que presenten las organizaciones que administren competencias de futbol de cualquier dimensión.</w:t>
+      </w:r>
+    </w:p>
+    <w:p>
+      <w:pPr>
+        <w:pStyle w:val="Ttulo1"/>
+        <w:rPr>
+          <w:b/>
+          <w:noProof/>
+          <w:lang w:val="es-AR"/>
+        </w:rPr>
+      </w:pPr>
+      <w:bookmarkStart w:id="2" w:name="_Toc385506765"/>
+      <w:bookmarkStart w:id="3" w:name="_Toc388704920"/>
+      <w:r>
+        <w:rPr>
+          <w:b/>
+          <w:noProof/>
+          <w:lang w:val="es-AR"/>
+        </w:rPr>
+        <w:t>OBJETIVO DEL PROYECTO</w:t>
+      </w:r>
       <w:bookmarkEnd w:id="2"/>
-    </w:p>
-    <w:p>
-      <w:pPr>
-        <w:jc w:val="both"/>
-        <w:rPr>
-          <w:rFonts w:ascii="Calibri Light" w:hAnsi="Calibri Light"/>
-          <w:lang w:val="es-AR"/>
-        </w:rPr>
-      </w:pPr>
-      <w:r>
-        <w:rPr>
-          <w:rFonts w:ascii="Calibri Light" w:hAnsi="Calibri Light"/>
-          <w:lang w:val="es-AR"/>
-        </w:rPr>
-        <w:t>El producto a desarrollar, consiste en un sistema destinado a la gestión de torneos de fútbol. El sistema tendrá la capacidad de adaptarse a las distintas necesidades que presenten las organizaciones que administren competencias de futbol de cualquier dimensión.</w:t>
-      </w:r>
-    </w:p>
-    <w:p>
-      <w:pPr>
-        <w:pStyle w:val="Ttulo1"/>
-        <w:rPr>
-          <w:b/>
-          <w:noProof/>
-          <w:lang w:val="es-AR"/>
-        </w:rPr>
-      </w:pPr>
-      <w:bookmarkStart w:id="3" w:name="_Toc385506765"/>
-      <w:bookmarkStart w:id="4" w:name="_Toc388704920"/>
-      <w:r>
-        <w:rPr>
-          <w:b/>
-          <w:noProof/>
-          <w:lang w:val="es-AR"/>
-        </w:rPr>
-        <w:t>OBJETIVO DEL PROYECTO</w:t>
-      </w:r>
       <w:bookmarkEnd w:id="3"/>
-      <w:bookmarkEnd w:id="4"/>
     </w:p>
     <w:p>
       <w:pPr>
@@ -6731,14 +6760,67 @@
           <w:lang w:val="es-ES"/>
         </w:rPr>
       </w:pPr>
-      <w:bookmarkStart w:id="5" w:name="_Toc388704921"/>
+      <w:bookmarkStart w:id="4" w:name="_Toc388704921"/>
       <w:r>
         <w:rPr>
           <w:lang w:val="es-ES"/>
         </w:rPr>
         <w:t>Desafío</w:t>
       </w:r>
+      <w:bookmarkEnd w:id="4"/>
+    </w:p>
+    <w:p>
+      <w:pPr>
+        <w:jc w:val="both"/>
+        <w:rPr>
+          <w:rFonts w:ascii="Calibri Light" w:hAnsi="Calibri Light"/>
+          <w:noProof/>
+          <w:lang w:val="es-AR"/>
+        </w:rPr>
+      </w:pPr>
+      <w:r>
+        <w:rPr>
+          <w:rFonts w:ascii="Calibri Light" w:hAnsi="Calibri Light"/>
+          <w:noProof/>
+          <w:lang w:val="es-AR"/>
+        </w:rPr>
+        <w:t>L</w:t>
+      </w:r>
+      <w:r>
+        <w:rPr>
+          <w:rFonts w:ascii="Calibri Light" w:hAnsi="Calibri Light"/>
+          <w:noProof/>
+          <w:lang w:val="es-AR"/>
+        </w:rPr>
+        <w:t>ograr que una única plataforma se pueda adaptar a la diversidad de torneos que existen en la actualidad, con las diferentes variantes que cada uno aplica, con algoritmos que generen fixtures por zonas, grupos, todos contra todos, clasificatorios, o combinación entre los anteriores, con más o menos nivel de detalle, con estadísticas de equipos, jugadores, fechas, árbitros, sanciones, etc. de acuerdo a cada organización lo requiera.</w:t>
+      </w:r>
+    </w:p>
+    <w:p>
+      <w:pPr>
+        <w:pStyle w:val="Ttulo2"/>
+        <w:rPr>
+          <w:noProof/>
+          <w:lang w:val="es-AR"/>
+        </w:rPr>
+      </w:pPr>
+      <w:bookmarkStart w:id="5" w:name="_Toc385506766"/>
+      <w:bookmarkStart w:id="6" w:name="_Toc388704922"/>
+      <w:r>
+        <w:rPr>
+          <w:noProof/>
+          <w:lang w:val="es-AR"/>
+        </w:rPr>
+        <w:t>ÁMBITO AL QUE ESTÁ DIRIGIDO</w:t>
+      </w:r>
       <w:bookmarkEnd w:id="5"/>
+      <w:bookmarkEnd w:id="6"/>
+      <w:r>
+        <w:rPr>
+          <w:noProof/>
+          <w:lang w:val="es-AR"/>
+        </w:rPr>
+        <w:t xml:space="preserve"> </w:t>
+      </w:r>
     </w:p>
     <w:p>
       <w:pPr>
@@ -6755,7 +6837,7 @@
           <w:noProof/>
           <w:lang w:val="es-AR"/>
         </w:rPr>
-        <w:t>L</w:t>
+        <w:t xml:space="preserve">El producto a construir está dirigido a las instituciones u organizadores de eventos deportivos que se encarguen de la administración de torneos de fútbol. Algunas de estas </w:t>
       </w:r>
       <w:r>
         <w:rPr>
@@ -6763,52 +6845,93 @@
           <w:noProof/>
           <w:lang w:val="es-AR"/>
         </w:rPr>
-        <w:t>ograr que una única plataforma se pueda adaptar a la diversidad de torneos que existen en la actualidad, con las diferentes variantes que cada uno aplica, con algoritmos que generen fixtures por zonas, grupos, todos contra todos, clasificatorios, o combinación entre los anteriores, con más o menos nivel de detalle, con estadísticas de equipos, jugadores, fechas, árbitros, sanciones, etc. de acuerdo a cada organización lo requiera.</w:t>
-      </w:r>
-    </w:p>
-    <w:p>
-      <w:pPr>
-        <w:pStyle w:val="Ttulo2"/>
-        <w:rPr>
+        <w:t>organizaciones</w:t>
+      </w:r>
+      <w:r>
+        <w:rPr>
+          <w:rFonts w:ascii="Calibri Light" w:hAnsi="Calibri Light"/>
           <w:noProof/>
           <w:lang w:val="es-AR"/>
         </w:rPr>
-      </w:pPr>
-      <w:bookmarkStart w:id="6" w:name="_Toc385506766"/>
-      <w:bookmarkStart w:id="7" w:name="_Toc388704922"/>
-      <w:r>
-        <w:rPr>
+        <w:t xml:space="preserve"> pueden ser empresas, canchas de fútbol, clubes, asociaciones de fútbol, entre otros, que necesiten publicar la información de su certamen. </w:t>
+      </w:r>
+    </w:p>
+    <w:p>
+      <w:pPr>
+        <w:jc w:val="both"/>
+        <w:rPr>
+          <w:rFonts w:ascii="Calibri Light" w:hAnsi="Calibri Light"/>
           <w:noProof/>
           <w:lang w:val="es-AR"/>
         </w:rPr>
-        <w:t>ÁMBITO AL QUE ESTÁ DIRIGIDO</w:t>
-      </w:r>
-      <w:bookmarkEnd w:id="6"/>
+      </w:pPr>
+      <w:r>
+        <w:rPr>
+          <w:rFonts w:ascii="Calibri Light" w:hAnsi="Calibri Light"/>
+          <w:noProof/>
+          <w:lang w:val="es-AR"/>
+        </w:rPr>
+        <w:t>No se pretende abarcar las necesidades de una única organización de manera particular, sino que se busca llevar a cabo la realización de un sistema web abierto al público en</w:t>
+      </w:r>
+      <w:r>
+        <w:rPr>
+          <w:rFonts w:ascii="Calibri Light" w:hAnsi="Calibri Light"/>
+          <w:noProof/>
+          <w:lang w:val="es-AR"/>
+        </w:rPr>
+        <w:t xml:space="preserve"> </w:t>
+      </w:r>
+      <w:r>
+        <w:rPr>
+          <w:rFonts w:ascii="Calibri Light" w:hAnsi="Calibri Light"/>
+          <w:noProof/>
+          <w:lang w:val="es-AR"/>
+        </w:rPr>
+        <w:t>general que necesite un software para administrar un Campeonato de fútbol. Además se quiere que el sistema brinde información a los distintos interesados del Campeonato, como lo son las instituciones organizadoras, los equipos,  jugadores y árbitros involucrados, como también el público en general.</w:t>
+      </w:r>
+    </w:p>
+    <w:p>
+      <w:pPr>
+        <w:pStyle w:val="Ttulo1"/>
+        <w:rPr>
+          <w:b/>
+          <w:lang w:val="es-AR"/>
+        </w:rPr>
+      </w:pPr>
+      <w:bookmarkStart w:id="7" w:name="_Toc388704923"/>
+      <w:r>
+        <w:rPr>
+          <w:b/>
+          <w:lang w:val="es-AR"/>
+        </w:rPr>
+        <w:t>Metodología de trabajo</w:t>
+      </w:r>
       <w:bookmarkEnd w:id="7"/>
-      <w:r>
-        <w:rPr>
+    </w:p>
+    <w:p>
+      <w:pPr>
+        <w:jc w:val="both"/>
+        <w:rPr>
+          <w:rFonts w:ascii="Calibri Light" w:hAnsi="Calibri Light"/>
           <w:noProof/>
           <w:lang w:val="es-AR"/>
         </w:rPr>
-        <w:t xml:space="preserve"> </w:t>
-      </w:r>
-    </w:p>
-    <w:p>
-      <w:pPr>
-        <w:jc w:val="both"/>
+      </w:pPr>
+      <w:r>
         <w:rPr>
           <w:rFonts w:ascii="Calibri Light" w:hAnsi="Calibri Light"/>
           <w:noProof/>
           <w:lang w:val="es-AR"/>
         </w:rPr>
-      </w:pPr>
+        <w:t>La metodología con la que vamos a trabajar para llevar a cabo el desarrollo e implementación del proyecto será SCRUM. Tendrán lugar la realización de las distintas ceremonias que esta práctica propone, tales como Daily Meeting, Sprint Planning, Sprint Review y Sprint Retrospectiv</w:t>
+      </w:r>
       <w:r>
         <w:rPr>
           <w:rFonts w:ascii="Calibri Light" w:hAnsi="Calibri Light"/>
           <w:noProof/>
           <w:lang w:val="es-AR"/>
         </w:rPr>
-        <w:t xml:space="preserve">El producto a construir está dirigido a las instituciones u organizadores de eventos deportivos que se encarguen de la administración de torneos de fútbol. Algunas de estas </w:t>
+        <w:t>e</w:t>
       </w:r>
       <w:r>
         <w:rPr>
@@ -6816,49 +6939,7 @@
           <w:noProof/>
           <w:lang w:val="es-AR"/>
         </w:rPr>
-        <w:t>organizaciones</w:t>
-      </w:r>
-      <w:r>
-        <w:rPr>
-          <w:rFonts w:ascii="Calibri Light" w:hAnsi="Calibri Light"/>
-          <w:noProof/>
-          <w:lang w:val="es-AR"/>
-        </w:rPr>
-        <w:t xml:space="preserve"> pueden ser empresas, canchas de fútbol, clubes, asociaciones de fútbol, entre otros, que necesiten publicar la información de su certamen. </w:t>
-      </w:r>
-    </w:p>
-    <w:p>
-      <w:pPr>
-        <w:jc w:val="both"/>
-        <w:rPr>
-          <w:rFonts w:ascii="Calibri Light" w:hAnsi="Calibri Light"/>
-          <w:noProof/>
-          <w:lang w:val="es-AR"/>
-        </w:rPr>
-      </w:pPr>
-      <w:r>
-        <w:rPr>
-          <w:rFonts w:ascii="Calibri Light" w:hAnsi="Calibri Light"/>
-          <w:noProof/>
-          <w:lang w:val="es-AR"/>
-        </w:rPr>
-        <w:t>No se pretende abarcar las necesidades de una única organización de manera particular, sino que se busca llevar a cabo la realización de un sistema web abierto al público en</w:t>
-      </w:r>
-      <w:r>
-        <w:rPr>
-          <w:rFonts w:ascii="Calibri Light" w:hAnsi="Calibri Light"/>
-          <w:noProof/>
-          <w:lang w:val="es-AR"/>
-        </w:rPr>
-        <w:t xml:space="preserve"> </w:t>
-      </w:r>
-      <w:r>
-        <w:rPr>
-          <w:rFonts w:ascii="Calibri Light" w:hAnsi="Calibri Light"/>
-          <w:noProof/>
-          <w:lang w:val="es-AR"/>
-        </w:rPr>
-        <w:t>general que necesite un software para administrar un Campeonato de fútbol. Además se quiere que el sistema brinde información a los distintos interesados del Campeonato, como lo son las instituciones organizadoras, los equipos,  jugadores y árbitros involucrados, como también el público en general.</w:t>
+        <w:t xml:space="preserve">. Además, se tomarán distintas métricas a lo largo de la puesta en marcha del software, como la velocidad del equipo de trabajo, la capacidad del mismo, porcentaje de defectos encontrados, etc. Se respetarán también los distintos roles y entregables que este marco de trabajo supone. El proceso que se realizará será iterativo e incremental. </w:t>
       </w:r>
     </w:p>
     <w:p>
@@ -6869,67 +6950,15 @@
           <w:lang w:val="es-AR"/>
         </w:rPr>
       </w:pPr>
-      <w:bookmarkStart w:id="8" w:name="_Toc388704923"/>
-      <w:r>
-        <w:rPr>
-          <w:b/>
-          <w:lang w:val="es-AR"/>
-        </w:rPr>
-        <w:t>Metodología de trabajo</w:t>
+      <w:bookmarkStart w:id="8" w:name="_Toc388704924"/>
+      <w:r>
+        <w:rPr>
+          <w:b/>
+          <w:lang w:val="es-AR"/>
+        </w:rPr>
+        <w:t>Equipo de trabajo</w:t>
       </w:r>
       <w:bookmarkEnd w:id="8"/>
-    </w:p>
-    <w:p>
-      <w:pPr>
-        <w:jc w:val="both"/>
-        <w:rPr>
-          <w:rFonts w:ascii="Calibri Light" w:hAnsi="Calibri Light"/>
-          <w:noProof/>
-          <w:lang w:val="es-AR"/>
-        </w:rPr>
-      </w:pPr>
-      <w:r>
-        <w:rPr>
-          <w:rFonts w:ascii="Calibri Light" w:hAnsi="Calibri Light"/>
-          <w:noProof/>
-          <w:lang w:val="es-AR"/>
-        </w:rPr>
-        <w:t>La metodología con la que vamos a trabajar para llevar a cabo el desarrollo e implementación del proyecto será SCRUM. Tendrán lugar la realización de las distintas ceremonias que esta práctica propone, tales como Daily Meeting, Sprint Planning, Sprint Review y Sprint Retrospectiv</w:t>
-      </w:r>
-      <w:r>
-        <w:rPr>
-          <w:rFonts w:ascii="Calibri Light" w:hAnsi="Calibri Light"/>
-          <w:noProof/>
-          <w:lang w:val="es-AR"/>
-        </w:rPr>
-        <w:t>e</w:t>
-      </w:r>
-      <w:r>
-        <w:rPr>
-          <w:rFonts w:ascii="Calibri Light" w:hAnsi="Calibri Light"/>
-          <w:noProof/>
-          <w:lang w:val="es-AR"/>
-        </w:rPr>
-        <w:t xml:space="preserve">. Además, se tomarán distintas métricas a lo largo de la puesta en marcha del software, como la velocidad del equipo de trabajo, la capacidad del mismo, porcentaje de defectos encontrados, etc. Se respetarán también los distintos roles y entregables que este marco de trabajo supone. El proceso que se realizará será iterativo e incremental. </w:t>
-      </w:r>
-    </w:p>
-    <w:p>
-      <w:pPr>
-        <w:pStyle w:val="Ttulo1"/>
-        <w:rPr>
-          <w:b/>
-          <w:lang w:val="es-AR"/>
-        </w:rPr>
-      </w:pPr>
-      <w:bookmarkStart w:id="9" w:name="_Toc388704924"/>
-      <w:r>
-        <w:rPr>
-          <w:b/>
-          <w:lang w:val="es-AR"/>
-        </w:rPr>
-        <w:t>Equipo de trabajo</w:t>
-      </w:r>
-      <w:bookmarkEnd w:id="9"/>
     </w:p>
     <w:p>
       <w:pPr>
@@ -7187,8 +7216,8 @@
           <w:lang w:val="es-AR"/>
         </w:rPr>
       </w:pPr>
-      <w:bookmarkStart w:id="10" w:name="_Toc385506767"/>
-      <w:bookmarkStart w:id="11" w:name="_Toc388704925"/>
+      <w:bookmarkStart w:id="9" w:name="_Toc385506767"/>
+      <w:bookmarkStart w:id="10" w:name="_Toc388704925"/>
       <w:r>
         <w:rPr>
           <w:b/>
@@ -7196,75 +7225,167 @@
         </w:rPr>
         <w:t>META PREVISTA</w:t>
       </w:r>
+      <w:bookmarkEnd w:id="9"/>
       <w:bookmarkEnd w:id="10"/>
+    </w:p>
+    <w:p>
+      <w:pPr>
+        <w:jc w:val="both"/>
+        <w:rPr>
+          <w:rFonts w:ascii="Calibri Light" w:hAnsi="Calibri Light"/>
+          <w:noProof/>
+          <w:lang w:val="es-AR"/>
+        </w:rPr>
+      </w:pPr>
+      <w:r>
+        <w:rPr>
+          <w:rFonts w:ascii="Calibri Light" w:hAnsi="Calibri Light"/>
+          <w:noProof/>
+          <w:lang w:val="es-AR"/>
+        </w:rPr>
+        <w:t xml:space="preserve">Con la realización e implementación de nuestro producto, tenemos como </w:t>
+      </w:r>
+      <w:r>
+        <w:rPr>
+          <w:rFonts w:ascii="Calibri Light" w:hAnsi="Calibri Light"/>
+          <w:noProof/>
+          <w:lang w:val="es-AR"/>
+        </w:rPr>
+        <w:t xml:space="preserve">principal </w:t>
+      </w:r>
+      <w:r>
+        <w:rPr>
+          <w:rFonts w:ascii="Calibri Light" w:hAnsi="Calibri Light"/>
+          <w:noProof/>
+          <w:lang w:val="es-AR"/>
+        </w:rPr>
+        <w:t xml:space="preserve">meta  que los actuales torneos amateurs que tienen lugar en la Ciudad de Córdoba hagan uso de nuestro sistema, con la posibilidad de crecimiento a cualquier torneo oficial </w:t>
+      </w:r>
+      <w:r>
+        <w:rPr>
+          <w:rFonts w:ascii="Calibri Light" w:hAnsi="Calibri Light"/>
+          <w:noProof/>
+          <w:lang w:val="es-AR"/>
+        </w:rPr>
+        <w:t xml:space="preserve">de fútbol </w:t>
+      </w:r>
+      <w:r>
+        <w:rPr>
+          <w:rFonts w:ascii="Calibri Light" w:hAnsi="Calibri Light"/>
+          <w:noProof/>
+          <w:lang w:val="es-AR"/>
+        </w:rPr>
+        <w:t>de distintas envergaduras.</w:t>
+      </w:r>
+    </w:p>
+    <w:p>
+      <w:pPr>
+        <w:jc w:val="both"/>
+        <w:rPr>
+          <w:rFonts w:ascii="Calibri Light" w:hAnsi="Calibri Light"/>
+          <w:noProof/>
+          <w:lang w:val="es-AR"/>
+        </w:rPr>
+      </w:pPr>
+      <w:r>
+        <w:rPr>
+          <w:rFonts w:ascii="Calibri Light" w:hAnsi="Calibri Light"/>
+          <w:noProof/>
+          <w:lang w:val="es-AR"/>
+        </w:rPr>
+        <w:t>Se buscará en una primera instancia, una vez construido el producto, insertarlo en el mercado de forma libre y gratuita para lograr la promoción del mismo y captar a los potenciales clientes del sistema. Ya lograda la aceptación del sofware por parte de los usuarios, se buscará distinguir distintas membrecías que abarcarán diferentes funcionalidades. Aquellas membrecías que ofrezcan servicios más complejos, tendrán un costo adicional para aquellos usuarios que deseen administrar un campeonato y hacer uso de estos servicios diferenciales.</w:t>
+      </w:r>
+    </w:p>
+    <w:p>
+      <w:pPr>
+        <w:jc w:val="both"/>
+        <w:rPr>
+          <w:rFonts w:ascii="Calibri Light" w:hAnsi="Calibri Light"/>
+          <w:noProof/>
+          <w:lang w:val="es-AR"/>
+        </w:rPr>
+      </w:pPr>
+      <w:r>
+        <w:rPr>
+          <w:rFonts w:ascii="Calibri Light" w:hAnsi="Calibri Light"/>
+          <w:noProof/>
+          <w:lang w:val="es-AR"/>
+        </w:rPr>
+        <w:t>Mientras el sistema sea gratuito, la principal fuente de ingresos será el servicio de publicidad en la página web de nuestro producto a cualquier entidad interesada.</w:t>
+      </w:r>
+    </w:p>
+    <w:p>
+      <w:pPr>
+        <w:pStyle w:val="Ttulo1"/>
+        <w:rPr>
+          <w:b/>
+          <w:noProof/>
+          <w:lang w:val="es-AR"/>
+        </w:rPr>
+      </w:pPr>
+      <w:bookmarkStart w:id="11" w:name="_Toc385506768"/>
+      <w:bookmarkStart w:id="12" w:name="_Toc388704926"/>
+      <w:r>
+        <w:rPr>
+          <w:b/>
+          <w:noProof/>
+          <w:lang w:val="es-AR"/>
+        </w:rPr>
+        <w:t>PROBLEMAS DETECTADOS</w:t>
+      </w:r>
       <w:bookmarkEnd w:id="11"/>
+      <w:bookmarkEnd w:id="12"/>
     </w:p>
     <w:p>
       <w:pPr>
         <w:jc w:val="both"/>
         <w:rPr>
           <w:rFonts w:ascii="Calibri Light" w:hAnsi="Calibri Light"/>
-          <w:noProof/>
-          <w:lang w:val="es-AR"/>
-        </w:rPr>
-      </w:pPr>
-      <w:r>
-        <w:rPr>
-          <w:rFonts w:ascii="Calibri Light" w:hAnsi="Calibri Light"/>
-          <w:noProof/>
-          <w:lang w:val="es-AR"/>
-        </w:rPr>
-        <w:t xml:space="preserve">Con la realización e implementación de nuestro producto, tenemos como </w:t>
-      </w:r>
-      <w:r>
-        <w:rPr>
-          <w:rFonts w:ascii="Calibri Light" w:hAnsi="Calibri Light"/>
-          <w:noProof/>
-          <w:lang w:val="es-AR"/>
-        </w:rPr>
-        <w:t xml:space="preserve">principal </w:t>
-      </w:r>
-      <w:r>
-        <w:rPr>
-          <w:rFonts w:ascii="Calibri Light" w:hAnsi="Calibri Light"/>
-          <w:noProof/>
-          <w:lang w:val="es-AR"/>
-        </w:rPr>
-        <w:t xml:space="preserve">meta  que los actuales torneos amateurs que tienen lugar en la Ciudad de Córdoba hagan uso de nuestro sistema, con la posibilidad de crecimiento a cualquier torneo oficial </w:t>
-      </w:r>
-      <w:r>
-        <w:rPr>
-          <w:rFonts w:ascii="Calibri Light" w:hAnsi="Calibri Light"/>
-          <w:noProof/>
-          <w:lang w:val="es-AR"/>
-        </w:rPr>
-        <w:t xml:space="preserve">de fútbol </w:t>
-      </w:r>
-      <w:r>
-        <w:rPr>
-          <w:rFonts w:ascii="Calibri Light" w:hAnsi="Calibri Light"/>
-          <w:noProof/>
-          <w:lang w:val="es-AR"/>
-        </w:rPr>
-        <w:t>de distintas envergaduras.</w:t>
-      </w:r>
+          <w:lang w:val="es-AR"/>
+        </w:rPr>
+      </w:pPr>
+      <w:r>
+        <w:rPr>
+          <w:rFonts w:ascii="Calibri Light" w:hAnsi="Calibri Light"/>
+          <w:lang w:val="es-AR"/>
+        </w:rPr>
+        <w:t>Actualmente existen numerosos campeonatos de fútbol que se administran de forma manual y utilizan medios de comunicación diversos, tales como Facebook, celulares, imágenes, etc. Los mismos, gestionan su información mediante el uso de herramientas como Excel o planillas manuales. Estos mecanismos no siempre resultan los apropiados o adecuados para una correcta administración y comunicación de la información a los involucrados del certamen de fútbol.</w:t>
+      </w:r>
+    </w:p>
+    <w:p>
+      <w:pPr>
+        <w:pStyle w:val="Ttulo1"/>
+        <w:rPr>
+          <w:b/>
+          <w:lang w:val="es-AR"/>
+        </w:rPr>
+      </w:pPr>
+      <w:bookmarkStart w:id="13" w:name="_Toc385506769"/>
+      <w:bookmarkStart w:id="14" w:name="_Toc388704927"/>
+      <w:r>
+        <w:rPr>
+          <w:b/>
+          <w:lang w:val="es-AR"/>
+        </w:rPr>
+        <w:t>MOTIVACIÓN</w:t>
+      </w:r>
+      <w:bookmarkEnd w:id="13"/>
+      <w:bookmarkEnd w:id="14"/>
     </w:p>
     <w:p>
       <w:pPr>
         <w:jc w:val="both"/>
         <w:rPr>
           <w:rFonts w:ascii="Calibri Light" w:hAnsi="Calibri Light"/>
-          <w:noProof/>
-          <w:lang w:val="es-AR"/>
-        </w:rPr>
-      </w:pPr>
-      <w:r>
-        <w:rPr>
-          <w:rFonts w:ascii="Calibri Light" w:hAnsi="Calibri Light"/>
-          <w:noProof/>
-          <w:lang w:val="es-AR"/>
-        </w:rPr>
-        <w:t>Se buscará en una primera instancia, una vez construido el producto, insertarlo en el mercado de forma libre y gratuita para lograr la promoción del mismo y captar a los potenciales clientes del sistema. Ya lograda la aceptación del sofware por parte de los usuarios, se buscará distinguir distintas membrecías que abarcarán diferentes funcionalidades. Aquellas membrecías que ofrezcan servicios más complejos, tendrán un costo adicional para aquellos usuarios que deseen administrar un campeonato y hacer uso de estos servicios diferenciales.</w:t>
+          <w:lang w:val="es-AR"/>
+        </w:rPr>
+      </w:pPr>
+      <w:r>
+        <w:rPr>
+          <w:rFonts w:ascii="Calibri Light" w:hAnsi="Calibri Light"/>
+          <w:lang w:val="es-AR"/>
+        </w:rPr>
+        <w:t xml:space="preserve">Ante la existencia de los problemas detectados existentes en este ámbito, nos motiva llevar a cabo el desarrollo de  un sistema que brinde una solución a los mismos. </w:t>
       </w:r>
     </w:p>
     <w:p>
@@ -7272,17 +7393,15 @@
         <w:jc w:val="both"/>
         <w:rPr>
           <w:rFonts w:ascii="Calibri Light" w:hAnsi="Calibri Light"/>
-          <w:noProof/>
-          <w:lang w:val="es-AR"/>
-        </w:rPr>
-      </w:pPr>
-      <w:r>
-        <w:rPr>
-          <w:rFonts w:ascii="Calibri Light" w:hAnsi="Calibri Light"/>
-          <w:noProof/>
-          <w:lang w:val="es-AR"/>
-        </w:rPr>
-        <w:t>Mientras el sistema sea gratuito, la principal fuente de ingresos será el servicio de publicidad en la página web de nuestro producto a cualquier entidad interesada.</w:t>
+          <w:lang w:val="es-AR"/>
+        </w:rPr>
+      </w:pPr>
+      <w:r>
+        <w:rPr>
+          <w:rFonts w:ascii="Calibri Light" w:hAnsi="Calibri Light"/>
+          <w:lang w:val="es-AR"/>
+        </w:rPr>
+        <w:t>Nuestro producto no sólo permitirá facilitar la gestión del campeonato al administrador del mismo, sino también actuará como un medio de comunicación centralizado entre los organizadores del torneo y todos los involucrados de la competencia.</w:t>
       </w:r>
     </w:p>
     <w:p>
@@ -7290,110 +7409,20 @@
         <w:pStyle w:val="Ttulo1"/>
         <w:rPr>
           <w:b/>
-          <w:noProof/>
-          <w:lang w:val="es-AR"/>
-        </w:rPr>
-      </w:pPr>
-      <w:bookmarkStart w:id="12" w:name="_Toc385506768"/>
-      <w:bookmarkStart w:id="13" w:name="_Toc388704926"/>
-      <w:r>
-        <w:rPr>
-          <w:b/>
-          <w:noProof/>
-          <w:lang w:val="es-AR"/>
-        </w:rPr>
-        <w:t>PROBLEMAS DETECTADOS</w:t>
-      </w:r>
-      <w:bookmarkEnd w:id="12"/>
-      <w:bookmarkEnd w:id="13"/>
-    </w:p>
-    <w:p>
-      <w:pPr>
-        <w:jc w:val="both"/>
-        <w:rPr>
-          <w:rFonts w:ascii="Calibri Light" w:hAnsi="Calibri Light"/>
-          <w:lang w:val="es-AR"/>
-        </w:rPr>
-      </w:pPr>
-      <w:r>
-        <w:rPr>
-          <w:rFonts w:ascii="Calibri Light" w:hAnsi="Calibri Light"/>
-          <w:lang w:val="es-AR"/>
-        </w:rPr>
-        <w:t>Actualmente existen numerosos campeonatos de fútbol que se administran de forma manual y utilizan medios de comunicación diversos, tales como Facebook, celulares, imágenes, etc. Los mismos, gestionan su información mediante el uso de herramientas como Excel o planillas manuales. Estos mecanismos no siempre resultan los apropiados o adecuados para una correcta administración y comunicación de la información a los involucrados del certamen de fútbol.</w:t>
-      </w:r>
-    </w:p>
-    <w:p>
-      <w:pPr>
-        <w:pStyle w:val="Ttulo1"/>
-        <w:rPr>
-          <w:b/>
-          <w:lang w:val="es-AR"/>
-        </w:rPr>
-      </w:pPr>
-      <w:bookmarkStart w:id="14" w:name="_Toc385506769"/>
-      <w:bookmarkStart w:id="15" w:name="_Toc388704927"/>
-      <w:r>
-        <w:rPr>
-          <w:b/>
-          <w:lang w:val="es-AR"/>
-        </w:rPr>
-        <w:t>MOTIVACIÓN</w:t>
-      </w:r>
-      <w:bookmarkEnd w:id="14"/>
+          <w:lang w:val="es-AR"/>
+        </w:rPr>
+      </w:pPr>
+      <w:bookmarkStart w:id="15" w:name="_Toc385506770"/>
+      <w:bookmarkStart w:id="16" w:name="_Toc388704928"/>
+      <w:r>
+        <w:rPr>
+          <w:b/>
+          <w:lang w:val="es-AR"/>
+        </w:rPr>
+        <w:t>VIABILIDAD DEL PROYECTO</w:t>
+      </w:r>
       <w:bookmarkEnd w:id="15"/>
-    </w:p>
-    <w:p>
-      <w:pPr>
-        <w:jc w:val="both"/>
-        <w:rPr>
-          <w:rFonts w:ascii="Calibri Light" w:hAnsi="Calibri Light"/>
-          <w:lang w:val="es-AR"/>
-        </w:rPr>
-      </w:pPr>
-      <w:r>
-        <w:rPr>
-          <w:rFonts w:ascii="Calibri Light" w:hAnsi="Calibri Light"/>
-          <w:lang w:val="es-AR"/>
-        </w:rPr>
-        <w:t xml:space="preserve">Ante la existencia de los problemas detectados existentes en este ámbito, nos motiva llevar a cabo el desarrollo de  un sistema que brinde una solución a los mismos. </w:t>
-      </w:r>
-    </w:p>
-    <w:p>
-      <w:pPr>
-        <w:jc w:val="both"/>
-        <w:rPr>
-          <w:rFonts w:ascii="Calibri Light" w:hAnsi="Calibri Light"/>
-          <w:lang w:val="es-AR"/>
-        </w:rPr>
-      </w:pPr>
-      <w:r>
-        <w:rPr>
-          <w:rFonts w:ascii="Calibri Light" w:hAnsi="Calibri Light"/>
-          <w:lang w:val="es-AR"/>
-        </w:rPr>
-        <w:t>Nuestro producto no sólo permitirá facilitar la gestión del campeonato al administrador del mismo, sino también actuará como un medio de comunicación centralizado entre los organizadores del torneo y todos los involucrados de la competencia.</w:t>
-      </w:r>
-    </w:p>
-    <w:p>
-      <w:pPr>
-        <w:pStyle w:val="Ttulo1"/>
-        <w:rPr>
-          <w:b/>
-          <w:lang w:val="es-AR"/>
-        </w:rPr>
-      </w:pPr>
-      <w:bookmarkStart w:id="16" w:name="_Toc385506770"/>
-      <w:bookmarkStart w:id="17" w:name="_Toc388704928"/>
-      <w:r>
-        <w:rPr>
-          <w:b/>
-          <w:lang w:val="es-AR"/>
-        </w:rPr>
-        <w:t>VIABILIDAD DEL PROYECTO</w:t>
-      </w:r>
       <w:bookmarkEnd w:id="16"/>
-      <w:bookmarkEnd w:id="17"/>
     </w:p>
     <w:p>
       <w:pPr>
@@ -7441,16 +7470,16 @@
           <w:b/>
         </w:rPr>
       </w:pPr>
-      <w:bookmarkStart w:id="18" w:name="_Toc385506771"/>
-      <w:bookmarkStart w:id="19" w:name="_Toc388704929"/>
+      <w:bookmarkStart w:id="17" w:name="_Toc385506771"/>
+      <w:bookmarkStart w:id="18" w:name="_Toc388704929"/>
       <w:r>
         <w:rPr>
           <w:b/>
         </w:rPr>
         <w:t>RIESGOS IDENTIFICADOS</w:t>
       </w:r>
+      <w:bookmarkEnd w:id="17"/>
       <w:bookmarkEnd w:id="18"/>
-      <w:bookmarkEnd w:id="19"/>
     </w:p>
     <w:p>
       <w:pPr>
@@ -7548,8 +7577,8 @@
           <w:lang w:val="es-AR"/>
         </w:rPr>
       </w:pPr>
-      <w:bookmarkStart w:id="20" w:name="_Toc385506772"/>
-      <w:bookmarkStart w:id="21" w:name="_Toc388704930"/>
+      <w:bookmarkStart w:id="19" w:name="_Toc385506772"/>
+      <w:bookmarkStart w:id="20" w:name="_Toc388704930"/>
       <w:r>
         <w:rPr>
           <w:b/>
@@ -7557,8 +7586,8 @@
         </w:rPr>
         <w:t>ALCANCES DEL PRODUCTO</w:t>
       </w:r>
+      <w:bookmarkEnd w:id="19"/>
       <w:bookmarkEnd w:id="20"/>
-      <w:bookmarkEnd w:id="21"/>
       <w:r>
         <w:rPr>
           <w:b/>
@@ -7595,8 +7624,8 @@
           <w:lang w:val="es-AR"/>
         </w:rPr>
       </w:pPr>
-      <w:bookmarkStart w:id="22" w:name="_Toc385506773"/>
-      <w:bookmarkStart w:id="23" w:name="_Toc388704931"/>
+      <w:bookmarkStart w:id="21" w:name="_Toc385506773"/>
+      <w:bookmarkStart w:id="22" w:name="_Toc388704931"/>
       <w:r>
         <w:rPr>
           <w:b/>
@@ -7606,8 +7635,8 @@
         </w:rPr>
         <w:t>administración de campeonato</w:t>
       </w:r>
+      <w:bookmarkEnd w:id="21"/>
       <w:bookmarkEnd w:id="22"/>
-      <w:bookmarkEnd w:id="23"/>
       <w:r>
         <w:rPr>
           <w:b/>
@@ -7720,14 +7749,7 @@
           <w:rFonts w:ascii="Calibri Light" w:hAnsi="Calibri Light"/>
           <w:lang w:val="es-ES"/>
         </w:rPr>
-        <w:t>r de los</w:t>
-      </w:r>
-      <w:r>
-        <w:rPr>
-          <w:rFonts w:ascii="Calibri Light" w:hAnsi="Calibri Light"/>
-          <w:lang w:val="es-ES"/>
-        </w:rPr>
-        <w:t xml:space="preserve"> </w:t>
+        <w:t xml:space="preserve">r </w:t>
       </w:r>
       <w:r>
         <w:rPr>
@@ -7857,8 +7879,8 @@
           <w:lang w:val="es-AR"/>
         </w:rPr>
       </w:pPr>
-      <w:bookmarkStart w:id="24" w:name="_Toc385506774"/>
-      <w:bookmarkStart w:id="25" w:name="_Toc388704932"/>
+      <w:bookmarkStart w:id="23" w:name="_Toc385506774"/>
+      <w:bookmarkStart w:id="24" w:name="_Toc388704932"/>
       <w:r>
         <w:rPr>
           <w:b/>
@@ -7867,8 +7889,8 @@
         </w:rPr>
         <w:t>Administración de equipos</w:t>
       </w:r>
+      <w:bookmarkEnd w:id="23"/>
       <w:bookmarkEnd w:id="24"/>
-      <w:bookmarkEnd w:id="25"/>
     </w:p>
     <w:p>
       <w:pPr>
@@ -7949,7 +7971,21 @@
         <w:rPr>
           <w:rFonts w:ascii="Calibri Light" w:hAnsi="Calibri Light"/>
         </w:rPr>
-        <w:t xml:space="preserve"> del </w:t>
+        <w:t xml:space="preserve"> </w:t>
+      </w:r>
+      <w:proofErr w:type="gramStart"/>
+      <w:r>
+        <w:rPr>
+          <w:rFonts w:ascii="Calibri Light" w:hAnsi="Calibri Light"/>
+        </w:rPr>
+        <w:t>del</w:t>
+      </w:r>
+      <w:proofErr w:type="gramEnd"/>
+      <w:r>
+        <w:rPr>
+          <w:rFonts w:ascii="Calibri Light" w:hAnsi="Calibri Light"/>
+        </w:rPr>
+        <w:t xml:space="preserve"> </w:t>
       </w:r>
       <w:proofErr w:type="spellStart"/>
       <w:r>
@@ -8019,8 +8055,8 @@
           <w:lang w:val="es-AR"/>
         </w:rPr>
       </w:pPr>
-      <w:bookmarkStart w:id="26" w:name="_Toc385506775"/>
-      <w:bookmarkStart w:id="27" w:name="_Toc388704933"/>
+      <w:bookmarkStart w:id="25" w:name="_Toc385506775"/>
+      <w:bookmarkStart w:id="26" w:name="_Toc388704933"/>
       <w:r>
         <w:rPr>
           <w:b/>
@@ -8029,8 +8065,8 @@
         </w:rPr>
         <w:t>Administración de árbitros</w:t>
       </w:r>
+      <w:bookmarkEnd w:id="25"/>
       <w:bookmarkEnd w:id="26"/>
-      <w:bookmarkEnd w:id="27"/>
     </w:p>
     <w:p>
       <w:pPr>
@@ -8168,8 +8204,8 @@
           <w:lang w:val="es-AR"/>
         </w:rPr>
       </w:pPr>
-      <w:bookmarkStart w:id="28" w:name="_Toc385506776"/>
-      <w:bookmarkStart w:id="29" w:name="_Toc388704934"/>
+      <w:bookmarkStart w:id="27" w:name="_Toc385506776"/>
+      <w:bookmarkStart w:id="28" w:name="_Toc388704934"/>
       <w:r>
         <w:rPr>
           <w:b/>
@@ -8178,8 +8214,8 @@
         </w:rPr>
         <w:t>Administración de jugadores</w:t>
       </w:r>
+      <w:bookmarkEnd w:id="27"/>
       <w:bookmarkEnd w:id="28"/>
-      <w:bookmarkEnd w:id="29"/>
     </w:p>
     <w:p>
       <w:pPr>
@@ -8294,8 +8330,8 @@
           <w:lang w:val="es-AR"/>
         </w:rPr>
       </w:pPr>
-      <w:bookmarkStart w:id="30" w:name="_Toc385506777"/>
-      <w:bookmarkStart w:id="31" w:name="_Toc388704935"/>
+      <w:bookmarkStart w:id="29" w:name="_Toc385506777"/>
+      <w:bookmarkStart w:id="30" w:name="_Toc388704935"/>
       <w:r>
         <w:rPr>
           <w:b/>
@@ -8304,8 +8340,8 @@
         </w:rPr>
         <w:t>Administración de partidos</w:t>
       </w:r>
+      <w:bookmarkEnd w:id="29"/>
       <w:bookmarkEnd w:id="30"/>
-      <w:bookmarkEnd w:id="31"/>
     </w:p>
     <w:p>
       <w:pPr>
@@ -8356,7 +8392,35 @@
           <w:rFonts w:ascii="Calibri Light" w:hAnsi="Calibri Light"/>
           <w:lang w:val="es-AR"/>
         </w:rPr>
-        <w:t xml:space="preserve">, tipos de goles, tarjetas, tiempo de juego y faltas cometidas por jugador. </w:t>
+        <w:t>,</w:t>
+      </w:r>
+      <w:r>
+        <w:rPr>
+          <w:rFonts w:ascii="Calibri Light" w:hAnsi="Calibri Light"/>
+          <w:lang w:val="es-AR"/>
+        </w:rPr>
+        <w:t xml:space="preserve"> </w:t>
+      </w:r>
+      <w:r>
+        <w:rPr>
+          <w:rFonts w:ascii="Calibri Light" w:hAnsi="Calibri Light"/>
+          <w:lang w:val="es-AR"/>
+        </w:rPr>
+        <w:t>tarjetas, tiempo de juego</w:t>
+      </w:r>
+      <w:r>
+        <w:rPr>
+          <w:rFonts w:ascii="Calibri Light" w:hAnsi="Calibri Light"/>
+          <w:lang w:val="es-AR"/>
+        </w:rPr>
+        <w:t>, cambios, sanciones</w:t>
+      </w:r>
+      <w:r>
+        <w:rPr>
+          <w:rFonts w:ascii="Calibri Light" w:hAnsi="Calibri Light"/>
+          <w:lang w:val="es-AR"/>
+        </w:rPr>
+        <w:t xml:space="preserve">. </w:t>
       </w:r>
     </w:p>
     <w:p>
@@ -8390,8 +8454,8 @@
           <w:lang w:val="es-AR"/>
         </w:rPr>
       </w:pPr>
-      <w:bookmarkStart w:id="32" w:name="_Toc385506778"/>
-      <w:bookmarkStart w:id="33" w:name="_Toc388704936"/>
+      <w:bookmarkStart w:id="31" w:name="_Toc385506778"/>
+      <w:bookmarkStart w:id="32" w:name="_Toc388704936"/>
       <w:r>
         <w:rPr>
           <w:b/>
@@ -8400,8 +8464,8 @@
         </w:rPr>
         <w:t>Control automático de Estadísticas</w:t>
       </w:r>
+      <w:bookmarkEnd w:id="31"/>
       <w:bookmarkEnd w:id="32"/>
-      <w:bookmarkEnd w:id="33"/>
     </w:p>
     <w:p>
       <w:pPr>
@@ -8438,7 +8502,23 @@
           <w:rFonts w:ascii="Calibri Light" w:hAnsi="Calibri Light"/>
           <w:lang w:val="es-AR"/>
         </w:rPr>
-        <w:t xml:space="preserve">Generación de estadísticas por equipo: tabla de posiciones (partidos jugados, partidos ganados, partidos empatados, partidos perdidos, goles a favor, goles en contra, puntos obtenidos), tipo de goles convertidos, resultados de local y de visitante. </w:t>
+        <w:t xml:space="preserve">Generación de estadísticas por equipo: tabla de posiciones (partidos jugados, partidos ganados, partidos empatados, partidos perdidos, goles a favor, goles en </w:t>
+      </w:r>
+      <w:r>
+        <w:rPr>
+          <w:rFonts w:ascii="Calibri Light" w:hAnsi="Calibri Light"/>
+          <w:lang w:val="es-AR"/>
+        </w:rPr>
+        <w:t xml:space="preserve">contra, puntos obtenidos), </w:t>
+      </w:r>
+      <w:bookmarkStart w:id="33" w:name="_GoBack"/>
+      <w:bookmarkEnd w:id="33"/>
+      <w:r>
+        <w:rPr>
+          <w:rFonts w:ascii="Calibri Light" w:hAnsi="Calibri Light"/>
+          <w:lang w:val="es-AR"/>
+        </w:rPr>
+        <w:t xml:space="preserve"> resultados de local y de visitante. </w:t>
       </w:r>
     </w:p>
     <w:p>
@@ -8597,7 +8677,21 @@
         <w:rPr>
           <w:rFonts w:ascii="Calibri Light" w:hAnsi="Calibri Light"/>
         </w:rPr>
-        <w:t xml:space="preserve"> del </w:t>
+        <w:t xml:space="preserve"> </w:t>
+      </w:r>
+      <w:proofErr w:type="gramStart"/>
+      <w:r>
+        <w:rPr>
+          <w:rFonts w:ascii="Calibri Light" w:hAnsi="Calibri Light"/>
+        </w:rPr>
+        <w:t>del</w:t>
+      </w:r>
+      <w:proofErr w:type="gramEnd"/>
+      <w:r>
+        <w:rPr>
+          <w:rFonts w:ascii="Calibri Light" w:hAnsi="Calibri Light"/>
+        </w:rPr>
+        <w:t xml:space="preserve"> </w:t>
       </w:r>
       <w:proofErr w:type="spellStart"/>
       <w:r>
@@ -16822,7 +16916,25 @@
           <w:b/>
           <w:lang w:val="es-ES_tradnl"/>
         </w:rPr>
-        <w:t xml:space="preserve">2004-2009 - Instituto Nuestra Señora del Carmen - Villa Mercedes(San Luis)          </w:t>
+        <w:t xml:space="preserve">2004-2009 - Instituto Nuestra Señora del Carmen - Villa </w:t>
+      </w:r>
+      <w:proofErr w:type="gramStart"/>
+      <w:r>
+        <w:rPr>
+          <w:rFonts w:ascii="Calibri Light" w:hAnsi="Calibri Light"/>
+          <w:b/>
+          <w:lang w:val="es-ES_tradnl"/>
+        </w:rPr>
+        <w:t>Mercedes(</w:t>
+      </w:r>
+      <w:proofErr w:type="gramEnd"/>
+      <w:r>
+        <w:rPr>
+          <w:rFonts w:ascii="Calibri Light" w:hAnsi="Calibri Light"/>
+          <w:b/>
+          <w:lang w:val="es-ES_tradnl"/>
+        </w:rPr>
+        <w:t xml:space="preserve">San Luis)          </w:t>
       </w:r>
     </w:p>
     <w:p>
@@ -17918,8 +18030,8 @@
       <w:tblLook w:val="0600" w:firstRow="0" w:lastRow="0" w:firstColumn="0" w:lastColumn="0" w:noHBand="1" w:noVBand="1"/>
     </w:tblPr>
     <w:tblGrid>
-      <w:gridCol w:w="6752"/>
-      <w:gridCol w:w="2347"/>
+      <w:gridCol w:w="6753"/>
+      <w:gridCol w:w="2346"/>
     </w:tblGrid>
     <w:tr>
       <w:trPr>
@@ -18064,7 +18176,7 @@
               <w:szCs w:val="18"/>
               <w:lang w:val="es-ES"/>
             </w:rPr>
-            <w:t>3</w:t>
+            <w:t>5</w:t>
           </w:r>
           <w:r>
             <w:rPr>
@@ -23969,7 +24081,7 @@
 </file>
 
 <file path=customXml/itemProps3.xml><?xml version="1.0" encoding="utf-8"?>
-<ds:datastoreItem xmlns:ds="http://schemas.openxmlformats.org/officeDocument/2006/customXml" ds:itemID="{982E817C-19EA-4882-80A9-F626686E8B5D}">
+<ds:datastoreItem xmlns:ds="http://schemas.openxmlformats.org/officeDocument/2006/customXml" ds:itemID="{FDD8FD29-AB05-4687-ACD9-86EE8ED28837}">
   <ds:schemaRefs>
     <ds:schemaRef ds:uri="http://schemas.openxmlformats.org/officeDocument/2006/bibliography"/>
   </ds:schemaRefs>

</xml_diff>